<commit_message>
Update Open AVD Documentation.docx
</commit_message>
<xml_diff>
--- a/Open AVD Documentation.docx
+++ b/Open AVD Documentation.docx
@@ -143,7 +143,21 @@
         <w:rPr>
           <w:lang w:val="en-US"/>
         </w:rPr>
-        <w:t xml:space="preserve"> in a json file.</w:t>
+        <w:t xml:space="preserve"> in a </w:t>
+      </w:r>
+      <w:proofErr w:type="spellStart"/>
+      <w:r>
+        <w:rPr>
+          <w:lang w:val="en-US"/>
+        </w:rPr>
+        <w:t>json</w:t>
+      </w:r>
+      <w:proofErr w:type="spellEnd"/>
+      <w:r>
+        <w:rPr>
+          <w:lang w:val="en-US"/>
+        </w:rPr>
+        <w:t xml:space="preserve"> file.</w:t>
       </w:r>
     </w:p>
     <w:p>
@@ -169,6 +183,7 @@
         </w:rPr>
         <w:t>“</w:t>
       </w:r>
+      <w:proofErr w:type="spellStart"/>
       <w:r>
         <w:rPr>
           <w:lang w:val="en-US"/>
@@ -179,7 +194,14 @@
         <w:rPr>
           <w:lang w:val="en-US"/>
         </w:rPr>
-        <w:t>_func” (auxiliary functions) that contained all the functions needed to perform the final computations.</w:t>
+        <w:t>_func</w:t>
+      </w:r>
+      <w:proofErr w:type="spellEnd"/>
+      <w:r>
+        <w:rPr>
+          <w:lang w:val="en-US"/>
+        </w:rPr>
+        <w:t>” (auxiliary functions) that contained all the functions needed to perform the final computations.</w:t>
       </w:r>
     </w:p>
     <w:p>
@@ -197,7 +219,35 @@
         <w:rPr>
           <w:lang w:val="en-US"/>
         </w:rPr>
-        <w:t>Defined a child class of the “auxi_func” called “aeroplane” that performs the calculations on the python class.</w:t>
+        <w:t>Defined a child class of the “</w:t>
+      </w:r>
+      <w:proofErr w:type="spellStart"/>
+      <w:r>
+        <w:rPr>
+          <w:lang w:val="en-US"/>
+        </w:rPr>
+        <w:t>auxi_func</w:t>
+      </w:r>
+      <w:proofErr w:type="spellEnd"/>
+      <w:r>
+        <w:rPr>
+          <w:lang w:val="en-US"/>
+        </w:rPr>
+        <w:t>” called “</w:t>
+      </w:r>
+      <w:proofErr w:type="spellStart"/>
+      <w:r>
+        <w:rPr>
+          <w:lang w:val="en-US"/>
+        </w:rPr>
+        <w:t>aeroplane</w:t>
+      </w:r>
+      <w:proofErr w:type="spellEnd"/>
+      <w:r>
+        <w:rPr>
+          <w:lang w:val="en-US"/>
+        </w:rPr>
+        <w:t>” that performs the calculations on the python class.</w:t>
       </w:r>
     </w:p>
     <w:p>
@@ -254,7 +304,21 @@
         <w:rPr>
           <w:lang w:val="en-US"/>
         </w:rPr>
-        <w:t xml:space="preserve"> (constants.json file)</w:t>
+        <w:t xml:space="preserve"> (</w:t>
+      </w:r>
+      <w:proofErr w:type="spellStart"/>
+      <w:r>
+        <w:rPr>
+          <w:lang w:val="en-US"/>
+        </w:rPr>
+        <w:t>constants.json</w:t>
+      </w:r>
+      <w:proofErr w:type="spellEnd"/>
+      <w:r>
+        <w:rPr>
+          <w:lang w:val="en-US"/>
+        </w:rPr>
+        <w:t xml:space="preserve"> file)</w:t>
       </w:r>
       <w:r>
         <w:rPr>
@@ -273,13 +337,34 @@
         <w:rPr>
           <w:lang w:val="en-US"/>
         </w:rPr>
-        <w:t xml:space="preserve">We scripted a json file which looks like a python dictionary. It had four </w:t>
-      </w:r>
-      <w:r>
-        <w:rPr>
-          <w:lang w:val="en-US"/>
-        </w:rPr>
-        <w:t>keys: jet transport, fighter jet, seaplane, and uni</w:t>
+        <w:t xml:space="preserve">We scripted a </w:t>
+      </w:r>
+      <w:proofErr w:type="spellStart"/>
+      <w:r>
+        <w:rPr>
+          <w:lang w:val="en-US"/>
+        </w:rPr>
+        <w:t>json</w:t>
+      </w:r>
+      <w:proofErr w:type="spellEnd"/>
+      <w:r>
+        <w:rPr>
+          <w:lang w:val="en-US"/>
+        </w:rPr>
+        <w:t xml:space="preserve"> file which looks like a python dictionary. It had four </w:t>
+      </w:r>
+      <w:r>
+        <w:rPr>
+          <w:lang w:val="en-US"/>
+        </w:rPr>
+        <w:t xml:space="preserve">keys: jet transport, fighter jet, seaplane, and </w:t>
+      </w:r>
+      <w:proofErr w:type="spellStart"/>
+      <w:r>
+        <w:rPr>
+          <w:lang w:val="en-US"/>
+        </w:rPr>
+        <w:t>uni</w:t>
       </w:r>
       <w:r>
         <w:rPr>
@@ -293,6 +378,7 @@
         </w:rPr>
         <w:t>constants</w:t>
       </w:r>
+      <w:proofErr w:type="spellEnd"/>
       <w:r>
         <w:rPr>
           <w:lang w:val="en-US"/>
@@ -323,7 +409,21 @@
         <w:rPr>
           <w:lang w:val="en-US"/>
         </w:rPr>
-        <w:t>A, c, Kvc, allowance, a, b, C1, C2, C3, C4, C5, Mach number (M), Thrust to weight (T_W), lift to drag ratio (L_D) for cruise and loiter, specific heat capacity (Csp) for cruise and loiter, aspect ratio (AR), flying altitude, angle of approach during landing (</w:t>
+        <w:t>A, c, Kvc, allowance, a, b, C1, C2, C3, C4, C5, Mach number (M), Thrust to weight (T_W), lift to drag ratio (L_D) for cruise and loiter, specific heat capacity (</w:t>
+      </w:r>
+      <w:proofErr w:type="spellStart"/>
+      <w:r>
+        <w:rPr>
+          <w:lang w:val="en-US"/>
+        </w:rPr>
+        <w:t>Csp</w:t>
+      </w:r>
+      <w:proofErr w:type="spellEnd"/>
+      <w:r>
+        <w:rPr>
+          <w:lang w:val="en-US"/>
+        </w:rPr>
+        <w:t>) for cruise and loiter, aspect ratio (AR), flying altitude, angle of approach during landing (</w:t>
       </w:r>
       <m:oMath>
         <m:sSub>
@@ -368,7 +468,23 @@
           <w:rFonts w:eastAsiaTheme="minorEastAsia"/>
           <w:lang w:val="en-US"/>
         </w:rPr>
-        <w:t>, distance travelled before touch down from 50ft height (Sa), cost of avionics (C_avionics).</w:t>
+        <w:t>, distance travelled before touch down from 50ft height (Sa), cost of avionics (</w:t>
+      </w:r>
+      <w:proofErr w:type="spellStart"/>
+      <w:r>
+        <w:rPr>
+          <w:rFonts w:eastAsiaTheme="minorEastAsia"/>
+          <w:lang w:val="en-US"/>
+        </w:rPr>
+        <w:t>C_avionics</w:t>
+      </w:r>
+      <w:proofErr w:type="spellEnd"/>
+      <w:r>
+        <w:rPr>
+          <w:rFonts w:eastAsiaTheme="minorEastAsia"/>
+          <w:lang w:val="en-US"/>
+        </w:rPr>
+        <w:t>).</w:t>
       </w:r>
     </w:p>
     <w:p>
@@ -396,20 +512,188 @@
         <w:rPr>
           <w:lang w:val="en-US"/>
         </w:rPr>
-        <w:t xml:space="preserve">For the universal constant key, its dictionary value had the following sub-keys: souls_weight (estimated weight of an individual and their personal luggage), maximum co-efficient of lift </w:t>
+        <w:t xml:space="preserve">For the universal constant key, its dictionary value had the following sub-keys: </w:t>
+      </w:r>
+      <w:proofErr w:type="spellStart"/>
+      <w:r>
+        <w:rPr>
+          <w:lang w:val="en-US"/>
+        </w:rPr>
+        <w:t>souls_weight</w:t>
+      </w:r>
+      <w:proofErr w:type="spellEnd"/>
+      <w:r>
+        <w:rPr>
+          <w:lang w:val="en-US"/>
+        </w:rPr>
+        <w:t xml:space="preserve"> (estimated weight of an individual and their personal luggage), maximum co-efficient of lift </w:t>
       </w:r>
       <w:r>
         <w:rPr>
           <w:lang w:val="en-US"/>
         </w:rPr>
         <w:lastRenderedPageBreak/>
-        <w:t xml:space="preserve">(Cl_max), speed of sound (V_sound), number of engines per aircraft (N_engines), air density (air_density), initially guessed take-off weight (W0_guess), Y_sscg, Y_ma, cost rate of engineering an aircraft (R_eng), cost rate of </w:t>
-      </w:r>
-      <w:r>
-        <w:rPr>
-          <w:lang w:val="en-US"/>
-        </w:rPr>
-        <w:t>tooling (R_tooling), cost rate of quality control (R_quality), cost rate of manufacturing (R_mfg), quantity of airplanes (Q), flight test aircraft (FTA), temperature at inlet of engine (T_inlet).</w:t>
+        <w:t>(</w:t>
+      </w:r>
+      <w:proofErr w:type="spellStart"/>
+      <w:r>
+        <w:rPr>
+          <w:lang w:val="en-US"/>
+        </w:rPr>
+        <w:t>Cl_max</w:t>
+      </w:r>
+      <w:proofErr w:type="spellEnd"/>
+      <w:r>
+        <w:rPr>
+          <w:lang w:val="en-US"/>
+        </w:rPr>
+        <w:t>), speed of sound (</w:t>
+      </w:r>
+      <w:proofErr w:type="spellStart"/>
+      <w:r>
+        <w:rPr>
+          <w:lang w:val="en-US"/>
+        </w:rPr>
+        <w:t>V_sound</w:t>
+      </w:r>
+      <w:proofErr w:type="spellEnd"/>
+      <w:r>
+        <w:rPr>
+          <w:lang w:val="en-US"/>
+        </w:rPr>
+        <w:t>), number of engines per aircraft (</w:t>
+      </w:r>
+      <w:proofErr w:type="spellStart"/>
+      <w:r>
+        <w:rPr>
+          <w:lang w:val="en-US"/>
+        </w:rPr>
+        <w:t>N_engines</w:t>
+      </w:r>
+      <w:proofErr w:type="spellEnd"/>
+      <w:r>
+        <w:rPr>
+          <w:lang w:val="en-US"/>
+        </w:rPr>
+        <w:t>), air density (</w:t>
+      </w:r>
+      <w:proofErr w:type="spellStart"/>
+      <w:r>
+        <w:rPr>
+          <w:lang w:val="en-US"/>
+        </w:rPr>
+        <w:t>air_density</w:t>
+      </w:r>
+      <w:proofErr w:type="spellEnd"/>
+      <w:r>
+        <w:rPr>
+          <w:lang w:val="en-US"/>
+        </w:rPr>
+        <w:t xml:space="preserve">), initially guessed take-off weight (W0_guess), </w:t>
+      </w:r>
+      <w:proofErr w:type="spellStart"/>
+      <w:r>
+        <w:rPr>
+          <w:lang w:val="en-US"/>
+        </w:rPr>
+        <w:t>Y_sscg</w:t>
+      </w:r>
+      <w:proofErr w:type="spellEnd"/>
+      <w:r>
+        <w:rPr>
+          <w:lang w:val="en-US"/>
+        </w:rPr>
+        <w:t xml:space="preserve">, </w:t>
+      </w:r>
+      <w:proofErr w:type="spellStart"/>
+      <w:r>
+        <w:rPr>
+          <w:lang w:val="en-US"/>
+        </w:rPr>
+        <w:t>Y_ma</w:t>
+      </w:r>
+      <w:proofErr w:type="spellEnd"/>
+      <w:r>
+        <w:rPr>
+          <w:lang w:val="en-US"/>
+        </w:rPr>
+        <w:t>, cost rate of engineering an aircraft (</w:t>
+      </w:r>
+      <w:proofErr w:type="spellStart"/>
+      <w:r>
+        <w:rPr>
+          <w:lang w:val="en-US"/>
+        </w:rPr>
+        <w:t>R_eng</w:t>
+      </w:r>
+      <w:proofErr w:type="spellEnd"/>
+      <w:r>
+        <w:rPr>
+          <w:lang w:val="en-US"/>
+        </w:rPr>
+        <w:t xml:space="preserve">), cost rate of </w:t>
+      </w:r>
+      <w:r>
+        <w:rPr>
+          <w:lang w:val="en-US"/>
+        </w:rPr>
+        <w:t>tooling (</w:t>
+      </w:r>
+      <w:proofErr w:type="spellStart"/>
+      <w:r>
+        <w:rPr>
+          <w:lang w:val="en-US"/>
+        </w:rPr>
+        <w:t>R_tooling</w:t>
+      </w:r>
+      <w:proofErr w:type="spellEnd"/>
+      <w:r>
+        <w:rPr>
+          <w:lang w:val="en-US"/>
+        </w:rPr>
+        <w:t>), cost rate of quality control (</w:t>
+      </w:r>
+      <w:proofErr w:type="spellStart"/>
+      <w:r>
+        <w:rPr>
+          <w:lang w:val="en-US"/>
+        </w:rPr>
+        <w:t>R_quality</w:t>
+      </w:r>
+      <w:proofErr w:type="spellEnd"/>
+      <w:r>
+        <w:rPr>
+          <w:lang w:val="en-US"/>
+        </w:rPr>
+        <w:t>), cost rate of manufacturing (</w:t>
+      </w:r>
+      <w:proofErr w:type="spellStart"/>
+      <w:r>
+        <w:rPr>
+          <w:lang w:val="en-US"/>
+        </w:rPr>
+        <w:t>R_mfg</w:t>
+      </w:r>
+      <w:proofErr w:type="spellEnd"/>
+      <w:r>
+        <w:rPr>
+          <w:lang w:val="en-US"/>
+        </w:rPr>
+        <w:t>), quantity of airplanes (Q), flight test aircraft (FTA), temperature at inlet of engine (</w:t>
+      </w:r>
+      <w:proofErr w:type="spellStart"/>
+      <w:r>
+        <w:rPr>
+          <w:lang w:val="en-US"/>
+        </w:rPr>
+        <w:t>T_inlet</w:t>
+      </w:r>
+      <w:proofErr w:type="spellEnd"/>
+      <w:r>
+        <w:rPr>
+          <w:lang w:val="en-US"/>
+        </w:rPr>
+        <w:t>).</w:t>
       </w:r>
     </w:p>
     <w:p>
@@ -429,8 +713,16 @@
         <w:rPr>
           <w:lang w:val="en-US"/>
         </w:rPr>
-        <w:t>Python class auxi_function</w:t>
-      </w:r>
+        <w:t xml:space="preserve">Python class </w:t>
+      </w:r>
+      <w:proofErr w:type="spellStart"/>
+      <w:r>
+        <w:rPr>
+          <w:lang w:val="en-US"/>
+        </w:rPr>
+        <w:t>auxi_function</w:t>
+      </w:r>
+      <w:proofErr w:type="spellEnd"/>
       <w:r>
         <w:rPr>
           <w:lang w:val="en-US"/>
@@ -448,7 +740,21 @@
         <w:rPr>
           <w:lang w:val="en-US"/>
         </w:rPr>
-        <w:t>The class relies on 2 python libraries, math library and the json library.</w:t>
+        <w:t xml:space="preserve">The class relies on 2 python libraries, math library and the </w:t>
+      </w:r>
+      <w:proofErr w:type="spellStart"/>
+      <w:r>
+        <w:rPr>
+          <w:lang w:val="en-US"/>
+        </w:rPr>
+        <w:t>json</w:t>
+      </w:r>
+      <w:proofErr w:type="spellEnd"/>
+      <w:r>
+        <w:rPr>
+          <w:lang w:val="en-US"/>
+        </w:rPr>
+        <w:t xml:space="preserve"> library.</w:t>
       </w:r>
     </w:p>
     <w:p>
@@ -539,7 +845,21 @@
               <w:rPr>
                 <w:lang w:val="en-US"/>
               </w:rPr>
-              <w:t>__init__</w:t>
+              <w:t>__</w:t>
+            </w:r>
+            <w:proofErr w:type="spellStart"/>
+            <w:r>
+              <w:rPr>
+                <w:lang w:val="en-US"/>
+              </w:rPr>
+              <w:t>init</w:t>
+            </w:r>
+            <w:proofErr w:type="spellEnd"/>
+            <w:r>
+              <w:rPr>
+                <w:lang w:val="en-US"/>
+              </w:rPr>
+              <w:t>__</w:t>
             </w:r>
           </w:p>
         </w:tc>
@@ -557,8 +877,72 @@
               <w:rPr>
                 <w:lang w:val="en-US"/>
               </w:rPr>
-              <w:t>initializing the class with values such as plane, cruise_range, endurance, n_souls, fixed_payload, dropable_payload, dp</w:t>
-            </w:r>
+              <w:t xml:space="preserve">initializing the class with values such as plane, </w:t>
+            </w:r>
+            <w:proofErr w:type="spellStart"/>
+            <w:r>
+              <w:rPr>
+                <w:lang w:val="en-US"/>
+              </w:rPr>
+              <w:t>cruise_range</w:t>
+            </w:r>
+            <w:proofErr w:type="spellEnd"/>
+            <w:r>
+              <w:rPr>
+                <w:lang w:val="en-US"/>
+              </w:rPr>
+              <w:t xml:space="preserve">, endurance, </w:t>
+            </w:r>
+            <w:proofErr w:type="spellStart"/>
+            <w:r>
+              <w:rPr>
+                <w:lang w:val="en-US"/>
+              </w:rPr>
+              <w:t>n_souls</w:t>
+            </w:r>
+            <w:proofErr w:type="spellEnd"/>
+            <w:r>
+              <w:rPr>
+                <w:lang w:val="en-US"/>
+              </w:rPr>
+              <w:t xml:space="preserve">, </w:t>
+            </w:r>
+            <w:proofErr w:type="spellStart"/>
+            <w:r>
+              <w:rPr>
+                <w:lang w:val="en-US"/>
+              </w:rPr>
+              <w:t>fixed_payload</w:t>
+            </w:r>
+            <w:proofErr w:type="spellEnd"/>
+            <w:r>
+              <w:rPr>
+                <w:lang w:val="en-US"/>
+              </w:rPr>
+              <w:t xml:space="preserve">, </w:t>
+            </w:r>
+            <w:proofErr w:type="spellStart"/>
+            <w:r>
+              <w:rPr>
+                <w:lang w:val="en-US"/>
+              </w:rPr>
+              <w:t>dropable_payload</w:t>
+            </w:r>
+            <w:proofErr w:type="spellEnd"/>
+            <w:r>
+              <w:rPr>
+                <w:lang w:val="en-US"/>
+              </w:rPr>
+              <w:t xml:space="preserve">, </w:t>
+            </w:r>
+            <w:proofErr w:type="spellStart"/>
+            <w:r>
+              <w:rPr>
+                <w:lang w:val="en-US"/>
+              </w:rPr>
+              <w:t>dp</w:t>
+            </w:r>
+            <w:proofErr w:type="spellEnd"/>
           </w:p>
         </w:tc>
       </w:tr>
@@ -722,6 +1106,7 @@
               <w:t>Eqn 2 – refined method</w:t>
             </w:r>
           </w:p>
+          <w:bookmarkStart w:id="0" w:name="_Hlk163500341"/>
           <w:p>
             <w:pPr>
               <w:rPr>
@@ -1038,7 +1423,15 @@
                     <w:rFonts w:ascii="Cambria Math" w:hAnsi="Cambria Math"/>
                     <w:lang w:val="en-US"/>
                   </w:rPr>
-                  <m:t xml:space="preserve">Kvc </m:t>
+                  <m:t>Kvc</m:t>
+                </m:r>
+                <w:bookmarkEnd w:id="0"/>
+                <m:r>
+                  <w:rPr>
+                    <w:rFonts w:ascii="Cambria Math" w:hAnsi="Cambria Math"/>
+                    <w:lang w:val="en-US"/>
+                  </w:rPr>
+                  <m:t xml:space="preserve"> </m:t>
                 </m:r>
               </m:oMath>
             </m:oMathPara>
@@ -1049,6 +1442,162 @@
                 <w:lang w:val="en-US"/>
               </w:rPr>
             </w:pPr>
+          </w:p>
+          <w:p>
+            <w:pPr>
+              <w:rPr>
+                <w:lang w:val="en-US"/>
+              </w:rPr>
+            </w:pPr>
+            <m:oMathPara>
+              <m:oMath>
+                <m:sSub>
+                  <m:sSubPr>
+                    <m:ctrlPr>
+                      <w:rPr>
+                        <w:rFonts w:ascii="Cambria Math" w:hAnsi="Cambria Math"/>
+                        <w:i/>
+                        <w:lang w:val="en-US"/>
+                      </w:rPr>
+                    </m:ctrlPr>
+                  </m:sSubPr>
+                  <m:e>
+                    <m:r>
+                      <w:rPr>
+                        <w:rFonts w:ascii="Cambria Math" w:hAnsi="Cambria Math"/>
+                        <w:lang w:val="en-US"/>
+                      </w:rPr>
+                      <m:t>W</m:t>
+                    </m:r>
+                  </m:e>
+                  <m:sub>
+                    <m:r>
+                      <w:rPr>
+                        <w:rFonts w:ascii="Cambria Math" w:hAnsi="Cambria Math"/>
+                        <w:lang w:val="en-US"/>
+                      </w:rPr>
+                      <m:t>e</m:t>
+                    </m:r>
+                  </m:sub>
+                </m:sSub>
+                <m:r>
+                  <w:rPr>
+                    <w:rFonts w:ascii="Cambria Math" w:hAnsi="Cambria Math"/>
+                    <w:lang w:val="en-US"/>
+                  </w:rPr>
+                  <m:t>=</m:t>
+                </m:r>
+                <m:f>
+                  <m:fPr>
+                    <m:ctrlPr>
+                      <w:rPr>
+                        <w:rFonts w:ascii="Cambria Math" w:hAnsi="Cambria Math"/>
+                        <w:i/>
+                        <w:lang w:val="en-US"/>
+                      </w:rPr>
+                    </m:ctrlPr>
+                  </m:fPr>
+                  <m:num>
+                    <m:sSub>
+                      <m:sSubPr>
+                        <m:ctrlPr>
+                          <w:rPr>
+                            <w:rFonts w:ascii="Cambria Math" w:hAnsi="Cambria Math"/>
+                            <w:i/>
+                            <w:lang w:val="en-US"/>
+                          </w:rPr>
+                        </m:ctrlPr>
+                      </m:sSubPr>
+                      <m:e>
+                        <m:r>
+                          <w:rPr>
+                            <w:rFonts w:ascii="Cambria Math" w:hAnsi="Cambria Math"/>
+                            <w:lang w:val="en-US"/>
+                          </w:rPr>
+                          <m:t>W</m:t>
+                        </m:r>
+                      </m:e>
+                      <m:sub>
+                        <m:r>
+                          <w:rPr>
+                            <w:rFonts w:ascii="Cambria Math" w:hAnsi="Cambria Math"/>
+                            <w:lang w:val="en-US"/>
+                          </w:rPr>
+                          <m:t>e</m:t>
+                        </m:r>
+                      </m:sub>
+                    </m:sSub>
+                  </m:num>
+                  <m:den>
+                    <m:sSub>
+                      <m:sSubPr>
+                        <m:ctrlPr>
+                          <w:rPr>
+                            <w:rFonts w:ascii="Cambria Math" w:hAnsi="Cambria Math"/>
+                            <w:i/>
+                            <w:lang w:val="en-US"/>
+                          </w:rPr>
+                        </m:ctrlPr>
+                      </m:sSubPr>
+                      <m:e>
+                        <m:r>
+                          <w:rPr>
+                            <w:rFonts w:ascii="Cambria Math" w:hAnsi="Cambria Math"/>
+                            <w:lang w:val="en-US"/>
+                          </w:rPr>
+                          <m:t>W</m:t>
+                        </m:r>
+                      </m:e>
+                      <m:sub>
+                        <m:r>
+                          <w:rPr>
+                            <w:rFonts w:ascii="Cambria Math" w:hAnsi="Cambria Math"/>
+                            <w:lang w:val="en-US"/>
+                          </w:rPr>
+                          <m:t>0</m:t>
+                        </m:r>
+                      </m:sub>
+                    </m:sSub>
+                  </m:den>
+                </m:f>
+                <m:r>
+                  <w:rPr>
+                    <w:rFonts w:ascii="Cambria Math" w:hAnsi="Cambria Math"/>
+                    <w:lang w:val="en-US"/>
+                  </w:rPr>
+                  <m:t>×</m:t>
+                </m:r>
+                <m:sSub>
+                  <m:sSubPr>
+                    <m:ctrlPr>
+                      <w:rPr>
+                        <w:rFonts w:ascii="Cambria Math" w:hAnsi="Cambria Math"/>
+                        <w:i/>
+                        <w:lang w:val="en-US"/>
+                      </w:rPr>
+                    </m:ctrlPr>
+                  </m:sSubPr>
+                  <m:e>
+                    <m:r>
+                      <w:rPr>
+                        <w:rFonts w:ascii="Cambria Math" w:hAnsi="Cambria Math"/>
+                        <w:lang w:val="en-US"/>
+                      </w:rPr>
+                      <m:t>W</m:t>
+                    </m:r>
+                  </m:e>
+                  <m:sub>
+                    <m:r>
+                      <w:rPr>
+                        <w:rFonts w:ascii="Cambria Math" w:hAnsi="Cambria Math"/>
+                        <w:lang w:val="en-US"/>
+                      </w:rPr>
+                      <m:t>0</m:t>
+                    </m:r>
+                  </m:sub>
+                </m:sSub>
+              </m:oMath>
+            </m:oMathPara>
           </w:p>
         </w:tc>
       </w:tr>
@@ -1066,12 +1615,14 @@
                 <w:lang w:val="en-US"/>
               </w:rPr>
             </w:pPr>
+            <w:proofErr w:type="spellStart"/>
             <w:r>
               <w:rPr>
                 <w:lang w:val="en-US"/>
               </w:rPr>
               <w:t>Calc_T_W</w:t>
             </w:r>
+            <w:proofErr w:type="spellEnd"/>
           </w:p>
         </w:tc>
         <w:tc>
@@ -1503,12 +2054,14 @@
                 <w:lang w:val="en-US"/>
               </w:rPr>
             </w:pPr>
+            <w:proofErr w:type="spellStart"/>
             <w:r>
               <w:rPr>
                 <w:lang w:val="en-US"/>
               </w:rPr>
               <w:t>Calc_W_S</w:t>
             </w:r>
+            <w:proofErr w:type="spellEnd"/>
           </w:p>
         </w:tc>
         <w:tc>
@@ -2066,12 +2619,14 @@
                 <w:lang w:val="en-US"/>
               </w:rPr>
             </w:pPr>
+            <w:proofErr w:type="spellStart"/>
             <w:r>
               <w:rPr>
                 <w:lang w:val="en-US"/>
               </w:rPr>
               <w:t>Calc_Wf</w:t>
             </w:r>
+            <w:proofErr w:type="spellEnd"/>
           </w:p>
         </w:tc>
         <w:tc>
@@ -2088,7 +2643,19 @@
               <w:rPr>
                 <w:lang w:val="en-US"/>
               </w:rPr>
-              <w:t>Calculates the weight of the fiuel.</w:t>
+              <w:t xml:space="preserve">Calculates the weight of the </w:t>
+            </w:r>
+            <w:r>
+              <w:rPr>
+                <w:lang w:val="en-US"/>
+              </w:rPr>
+              <w:t>fuel</w:t>
+            </w:r>
+            <w:r>
+              <w:rPr>
+                <w:lang w:val="en-US"/>
+              </w:rPr>
+              <w:t>.</w:t>
             </w:r>
           </w:p>
           <w:p>
@@ -2445,6 +3012,7 @@
                 <w:lang w:val="en-US"/>
               </w:rPr>
             </w:pPr>
+            <w:proofErr w:type="spellStart"/>
             <w:r>
               <w:rPr>
                 <w:lang w:val="en-US"/>
@@ -2452,6 +3020,7 @@
               <w:lastRenderedPageBreak/>
               <w:t>Calc_W_fraction</w:t>
             </w:r>
+            <w:proofErr w:type="spellEnd"/>
           </w:p>
         </w:tc>
         <w:tc>
@@ -2838,12 +3407,14 @@
                 <w:lang w:val="en-US"/>
               </w:rPr>
             </w:pPr>
+            <w:proofErr w:type="spellStart"/>
             <w:r>
               <w:rPr>
                 <w:lang w:val="en-US"/>
               </w:rPr>
               <w:t>acc_climb</w:t>
             </w:r>
+            <w:proofErr w:type="spellEnd"/>
           </w:p>
         </w:tc>
         <w:tc>
@@ -3307,12 +3878,14 @@
                 <w:lang w:val="en-US"/>
               </w:rPr>
             </w:pPr>
+            <w:proofErr w:type="spellStart"/>
             <w:r>
               <w:rPr>
                 <w:lang w:val="en-US"/>
               </w:rPr>
               <w:t>Range_eqn</w:t>
             </w:r>
+            <w:proofErr w:type="spellEnd"/>
           </w:p>
         </w:tc>
         <w:tc>
@@ -3557,6 +4130,7 @@
               </w:rPr>
               <w:t xml:space="preserve">Note that the “e” in python is imported from the math library as </w:t>
             </w:r>
+            <w:proofErr w:type="gramStart"/>
             <w:r>
               <w:rPr>
                 <w:rFonts w:eastAsiaTheme="minorEastAsia"/>
@@ -3564,6 +4138,7 @@
               </w:rPr>
               <w:t>exp( )</w:t>
             </w:r>
+            <w:proofErr w:type="gramEnd"/>
             <w:r>
               <w:rPr>
                 <w:rFonts w:eastAsiaTheme="minorEastAsia"/>
@@ -3576,7 +4151,39 @@
                 <w:rFonts w:eastAsiaTheme="minorEastAsia"/>
                 <w:lang w:val="en-US"/>
               </w:rPr>
-              <w:t xml:space="preserve"> The Csp for cruise is different from Csp for loiter.</w:t>
+              <w:t xml:space="preserve"> The </w:t>
+            </w:r>
+            <w:proofErr w:type="spellStart"/>
+            <w:r>
+              <w:rPr>
+                <w:rFonts w:eastAsiaTheme="minorEastAsia"/>
+                <w:lang w:val="en-US"/>
+              </w:rPr>
+              <w:t>Csp</w:t>
+            </w:r>
+            <w:proofErr w:type="spellEnd"/>
+            <w:r>
+              <w:rPr>
+                <w:rFonts w:eastAsiaTheme="minorEastAsia"/>
+                <w:lang w:val="en-US"/>
+              </w:rPr>
+              <w:t xml:space="preserve"> for cruise is different from </w:t>
+            </w:r>
+            <w:proofErr w:type="spellStart"/>
+            <w:r>
+              <w:rPr>
+                <w:rFonts w:eastAsiaTheme="minorEastAsia"/>
+                <w:lang w:val="en-US"/>
+              </w:rPr>
+              <w:t>Csp</w:t>
+            </w:r>
+            <w:proofErr w:type="spellEnd"/>
+            <w:r>
+              <w:rPr>
+                <w:rFonts w:eastAsiaTheme="minorEastAsia"/>
+                <w:lang w:val="en-US"/>
+              </w:rPr>
+              <w:t xml:space="preserve"> for loiter.</w:t>
             </w:r>
           </w:p>
         </w:tc>
@@ -3868,7 +4475,14 @@
               <w:rPr>
                 <w:lang w:val="en-US"/>
               </w:rPr>
-              <w:t>Note that the “e” in python is imported from the math library as exp(</w:t>
+              <w:t xml:space="preserve">Note that the “e” in python is imported from the math library as </w:t>
+            </w:r>
+            <w:proofErr w:type="gramStart"/>
+            <w:r>
+              <w:rPr>
+                <w:lang w:val="en-US"/>
+              </w:rPr>
+              <w:t>exp(</w:t>
             </w:r>
             <w:r>
               <w:rPr>
@@ -3880,7 +4494,14 @@
               <w:rPr>
                 <w:lang w:val="en-US"/>
               </w:rPr>
-              <w:t>) function.</w:t>
+              <w:t>)</w:t>
+            </w:r>
+            <w:proofErr w:type="gramEnd"/>
+            <w:r>
+              <w:rPr>
+                <w:lang w:val="en-US"/>
+              </w:rPr>
+              <w:t xml:space="preserve"> function.</w:t>
             </w:r>
             <w:r>
               <w:rPr>
@@ -3893,7 +4514,39 @@
                 <w:rFonts w:eastAsiaTheme="minorEastAsia"/>
                 <w:lang w:val="en-US"/>
               </w:rPr>
-              <w:t>The Csp for loiter is different from Csp for cruise.</w:t>
+              <w:t xml:space="preserve">The </w:t>
+            </w:r>
+            <w:proofErr w:type="spellStart"/>
+            <w:r>
+              <w:rPr>
+                <w:rFonts w:eastAsiaTheme="minorEastAsia"/>
+                <w:lang w:val="en-US"/>
+              </w:rPr>
+              <w:t>Csp</w:t>
+            </w:r>
+            <w:proofErr w:type="spellEnd"/>
+            <w:r>
+              <w:rPr>
+                <w:rFonts w:eastAsiaTheme="minorEastAsia"/>
+                <w:lang w:val="en-US"/>
+              </w:rPr>
+              <w:t xml:space="preserve"> for loiter is different from </w:t>
+            </w:r>
+            <w:proofErr w:type="spellStart"/>
+            <w:r>
+              <w:rPr>
+                <w:rFonts w:eastAsiaTheme="minorEastAsia"/>
+                <w:lang w:val="en-US"/>
+              </w:rPr>
+              <w:t>Csp</w:t>
+            </w:r>
+            <w:proofErr w:type="spellEnd"/>
+            <w:r>
+              <w:rPr>
+                <w:rFonts w:eastAsiaTheme="minorEastAsia"/>
+                <w:lang w:val="en-US"/>
+              </w:rPr>
+              <w:t xml:space="preserve"> for cruise.</w:t>
             </w:r>
           </w:p>
         </w:tc>
@@ -3982,13 +4635,83 @@
         <w:rPr>
           <w:lang w:val="en-US"/>
         </w:rPr>
-        <w:t xml:space="preserve">After running the class auxi_func, the following attributes are created that are associated with the object (self): plane, </w:t>
-      </w:r>
-      <w:r>
-        <w:rPr>
-          <w:lang w:val="en-US"/>
-        </w:rPr>
-        <w:t>const, uni_const, payload, dp, cruise_range, endurance, weight, We_W0, T_W, Wf_W0, and W_fraction.</w:t>
+        <w:t xml:space="preserve">After running the class </w:t>
+      </w:r>
+      <w:proofErr w:type="spellStart"/>
+      <w:r>
+        <w:rPr>
+          <w:lang w:val="en-US"/>
+        </w:rPr>
+        <w:t>auxi_func</w:t>
+      </w:r>
+      <w:proofErr w:type="spellEnd"/>
+      <w:r>
+        <w:rPr>
+          <w:lang w:val="en-US"/>
+        </w:rPr>
+        <w:t xml:space="preserve">, the following attributes are created that are associated with the object (self): plane, </w:t>
+      </w:r>
+      <w:r>
+        <w:rPr>
+          <w:lang w:val="en-US"/>
+        </w:rPr>
+        <w:t xml:space="preserve">const, </w:t>
+      </w:r>
+      <w:proofErr w:type="spellStart"/>
+      <w:r>
+        <w:rPr>
+          <w:lang w:val="en-US"/>
+        </w:rPr>
+        <w:t>uni_const</w:t>
+      </w:r>
+      <w:proofErr w:type="spellEnd"/>
+      <w:r>
+        <w:rPr>
+          <w:lang w:val="en-US"/>
+        </w:rPr>
+        <w:t xml:space="preserve">, payload, </w:t>
+      </w:r>
+      <w:proofErr w:type="spellStart"/>
+      <w:r>
+        <w:rPr>
+          <w:lang w:val="en-US"/>
+        </w:rPr>
+        <w:t>dp</w:t>
+      </w:r>
+      <w:proofErr w:type="spellEnd"/>
+      <w:r>
+        <w:rPr>
+          <w:lang w:val="en-US"/>
+        </w:rPr>
+        <w:t xml:space="preserve">, </w:t>
+      </w:r>
+      <w:proofErr w:type="spellStart"/>
+      <w:r>
+        <w:rPr>
+          <w:lang w:val="en-US"/>
+        </w:rPr>
+        <w:t>cruise_range</w:t>
+      </w:r>
+      <w:proofErr w:type="spellEnd"/>
+      <w:r>
+        <w:rPr>
+          <w:lang w:val="en-US"/>
+        </w:rPr>
+        <w:t xml:space="preserve">, endurance, weight, We_W0, T_W, Wf_W0, and </w:t>
+      </w:r>
+      <w:proofErr w:type="spellStart"/>
+      <w:r>
+        <w:rPr>
+          <w:lang w:val="en-US"/>
+        </w:rPr>
+        <w:t>W_fraction</w:t>
+      </w:r>
+      <w:proofErr w:type="spellEnd"/>
+      <w:r>
+        <w:rPr>
+          <w:lang w:val="en-US"/>
+        </w:rPr>
+        <w:t>.</w:t>
       </w:r>
     </w:p>
     <w:p>
@@ -4010,6 +4733,7 @@
         </w:rPr>
         <w:t xml:space="preserve">Python Class </w:t>
       </w:r>
+      <w:proofErr w:type="spellStart"/>
       <w:r>
         <w:rPr>
           <w:lang w:val="en-US"/>
@@ -4020,7 +4744,14 @@
         <w:rPr>
           <w:lang w:val="en-US"/>
         </w:rPr>
-        <w:t xml:space="preserve">eroplane </w:t>
+        <w:t>eroplane</w:t>
+      </w:r>
+      <w:proofErr w:type="spellEnd"/>
+      <w:r>
+        <w:rPr>
+          <w:lang w:val="en-US"/>
+        </w:rPr>
+        <w:t xml:space="preserve"> </w:t>
       </w:r>
       <w:r>
         <w:rPr>
@@ -4057,13 +4788,55 @@
         <w:rPr>
           <w:lang w:val="en-US"/>
         </w:rPr>
-        <w:t>The class aeroplane is a child class of auxi_func and it inherits all the method and attributes of the</w:t>
-      </w:r>
-      <w:r>
-        <w:rPr>
-          <w:lang w:val="en-US"/>
-        </w:rPr>
-        <w:t xml:space="preserve"> auxi_func class.</w:t>
+        <w:t xml:space="preserve">The class </w:t>
+      </w:r>
+      <w:proofErr w:type="spellStart"/>
+      <w:r>
+        <w:rPr>
+          <w:lang w:val="en-US"/>
+        </w:rPr>
+        <w:t>aeroplane</w:t>
+      </w:r>
+      <w:proofErr w:type="spellEnd"/>
+      <w:r>
+        <w:rPr>
+          <w:lang w:val="en-US"/>
+        </w:rPr>
+        <w:t xml:space="preserve"> is a child class of </w:t>
+      </w:r>
+      <w:proofErr w:type="spellStart"/>
+      <w:r>
+        <w:rPr>
+          <w:lang w:val="en-US"/>
+        </w:rPr>
+        <w:t>auxi_func</w:t>
+      </w:r>
+      <w:proofErr w:type="spellEnd"/>
+      <w:r>
+        <w:rPr>
+          <w:lang w:val="en-US"/>
+        </w:rPr>
+        <w:t xml:space="preserve"> and it inherits all the method and attributes of the</w:t>
+      </w:r>
+      <w:r>
+        <w:rPr>
+          <w:lang w:val="en-US"/>
+        </w:rPr>
+        <w:t xml:space="preserve"> </w:t>
+      </w:r>
+      <w:proofErr w:type="spellStart"/>
+      <w:r>
+        <w:rPr>
+          <w:lang w:val="en-US"/>
+        </w:rPr>
+        <w:t>auxi_func</w:t>
+      </w:r>
+      <w:proofErr w:type="spellEnd"/>
+      <w:r>
+        <w:rPr>
+          <w:lang w:val="en-US"/>
+        </w:rPr>
+        <w:t xml:space="preserve"> class.</w:t>
       </w:r>
     </w:p>
     <w:p>
@@ -4076,7 +4849,21 @@
         <w:rPr>
           <w:lang w:val="en-US"/>
         </w:rPr>
-        <w:t>The inherited attributes are used in several methods associated with the aeroplane class. See the table below.</w:t>
+        <w:t xml:space="preserve">The inherited attributes are used in several methods associated with the </w:t>
+      </w:r>
+      <w:proofErr w:type="spellStart"/>
+      <w:r>
+        <w:rPr>
+          <w:lang w:val="en-US"/>
+        </w:rPr>
+        <w:t>aeroplane</w:t>
+      </w:r>
+      <w:proofErr w:type="spellEnd"/>
+      <w:r>
+        <w:rPr>
+          <w:lang w:val="en-US"/>
+        </w:rPr>
+        <w:t xml:space="preserve"> class. See the table below.</w:t>
       </w:r>
     </w:p>
     <w:tbl>
@@ -4722,12 +5509,14 @@
                 <w:lang w:val="en-US"/>
               </w:rPr>
             </w:pPr>
+            <w:proofErr w:type="spellStart"/>
             <w:r>
               <w:rPr>
                 <w:lang w:val="en-US"/>
               </w:rPr>
               <w:t>Engine_size</w:t>
             </w:r>
+            <w:proofErr w:type="spellEnd"/>
           </w:p>
         </w:tc>
         <w:tc>
@@ -4894,12 +5683,14 @@
                 <w:lang w:val="en-US"/>
               </w:rPr>
             </w:pPr>
+            <w:proofErr w:type="spellStart"/>
             <w:r>
               <w:rPr>
                 <w:lang w:val="en-US"/>
               </w:rPr>
               <w:t>Wing_sizing</w:t>
             </w:r>
+            <w:proofErr w:type="spellEnd"/>
           </w:p>
         </w:tc>
         <w:tc>
@@ -5258,12 +6049,14 @@
                 <w:lang w:val="en-US"/>
               </w:rPr>
             </w:pPr>
+            <w:proofErr w:type="spellStart"/>
             <w:r>
               <w:rPr>
                 <w:lang w:val="en-US"/>
               </w:rPr>
               <w:t>Fuselage_sizing</w:t>
             </w:r>
+            <w:proofErr w:type="spellEnd"/>
           </w:p>
         </w:tc>
         <w:tc>
@@ -5480,12 +6273,14 @@
                 <w:lang w:val="en-US"/>
               </w:rPr>
             </w:pPr>
+            <w:proofErr w:type="spellStart"/>
             <w:r>
               <w:rPr>
                 <w:lang w:val="en-US"/>
               </w:rPr>
               <w:t>V_max</w:t>
             </w:r>
+            <w:proofErr w:type="spellEnd"/>
           </w:p>
         </w:tc>
         <w:tc>
@@ -5632,12 +6427,14 @@
                 <w:lang w:val="en-US"/>
               </w:rPr>
             </w:pPr>
+            <w:proofErr w:type="spellStart"/>
             <w:r>
               <w:rPr>
                 <w:lang w:val="en-US"/>
               </w:rPr>
               <w:t>RDT_cost</w:t>
             </w:r>
+            <w:proofErr w:type="spellEnd"/>
           </w:p>
         </w:tc>
         <w:tc>
@@ -5663,12 +6460,14 @@
                 <w:lang w:val="en-US"/>
               </w:rPr>
             </w:pPr>
+            <w:proofErr w:type="spellStart"/>
             <w:r>
               <w:rPr>
                 <w:lang w:val="en-US"/>
               </w:rPr>
               <w:t>Eqns</w:t>
             </w:r>
+            <w:proofErr w:type="spellEnd"/>
           </w:p>
           <w:p>
             <w:pPr>
@@ -6413,7 +7212,7 @@
                         <w:rFonts w:ascii="Cambria Math" w:hAnsi="Cambria Math"/>
                         <w:lang w:val="en-US"/>
                       </w:rPr>
-                      <m:t>Q</m:t>
+                      <m:t>FTA</m:t>
                     </m:r>
                   </m:e>
                   <m:sup>
@@ -6584,6 +7383,14 @@
                 </m:r>
               </m:oMath>
             </m:oMathPara>
+          </w:p>
+          <w:p>
+            <w:pPr>
+              <w:rPr>
+                <w:rFonts w:eastAsiaTheme="minorEastAsia"/>
+                <w:lang w:val="en-US"/>
+              </w:rPr>
+            </w:pPr>
           </w:p>
           <w:p>
             <w:pPr>
@@ -7001,7 +7808,35 @@
           <w:lang w:val="en-US"/>
         </w:rPr>
         <w:lastRenderedPageBreak/>
-        <w:t>We used the libraries, tkinter and customtkinter to implement a simple graphic user interface. The GUI was rendered in both light and dark themes. Taking the required inputs and making the required calculations.</w:t>
+        <w:t xml:space="preserve">We used the libraries, </w:t>
+      </w:r>
+      <w:proofErr w:type="spellStart"/>
+      <w:r>
+        <w:rPr>
+          <w:lang w:val="en-US"/>
+        </w:rPr>
+        <w:t>tkinter</w:t>
+      </w:r>
+      <w:proofErr w:type="spellEnd"/>
+      <w:r>
+        <w:rPr>
+          <w:lang w:val="en-US"/>
+        </w:rPr>
+        <w:t xml:space="preserve"> and </w:t>
+      </w:r>
+      <w:proofErr w:type="spellStart"/>
+      <w:r>
+        <w:rPr>
+          <w:lang w:val="en-US"/>
+        </w:rPr>
+        <w:t>customtkinter</w:t>
+      </w:r>
+      <w:proofErr w:type="spellEnd"/>
+      <w:r>
+        <w:rPr>
+          <w:lang w:val="en-US"/>
+        </w:rPr>
+        <w:t xml:space="preserve"> to implement a simple graphic user interface. The GUI was rendered in both light and dark themes. Taking the required inputs and making the required calculations.</w:t>
       </w:r>
     </w:p>
     <w:p>

</xml_diff>